<commit_message>
Added step 2 from paper 1, held up by kernel defn
</commit_message>
<xml_diff>
--- a/Meeting Notes.docx
+++ b/Meeting Notes.docx
@@ -257,67 +257,65 @@
       <w:r>
         <w:t xml:space="preserve"> properly.</w:t>
       </w:r>
+    </w:p>
+    <w:p>
+      <w:pPr>
+        <w:pStyle w:val="ListParagraph"/>
+        <w:numPr>
+          <w:ilvl w:val="0"/>
+          <w:numId w:val="1"/>
+        </w:numPr>
+      </w:pPr>
+      <w:r>
+        <w:t xml:space="preserve">Given book: Principles of Magnetic Resonance Imaging (A Signal Processing Perspective), look at </w:t>
+      </w:r>
+      <w:proofErr w:type="spellStart"/>
+      <w:r>
+        <w:t>eq</w:t>
+      </w:r>
+      <w:proofErr w:type="spellEnd"/>
+      <w:r>
+        <w:t xml:space="preserve"> 3.69 (the Bloch equation), it is the effect of the applied magnetic field used for MRI</w:t>
+      </w:r>
+    </w:p>
+    <w:p>
+      <w:pPr>
+        <w:pStyle w:val="ListParagraph"/>
+        <w:numPr>
+          <w:ilvl w:val="0"/>
+          <w:numId w:val="1"/>
+        </w:numPr>
+      </w:pPr>
+      <w:r>
+        <w:t>Project will be done in MATLAB</w:t>
+      </w:r>
+    </w:p>
+    <w:p>
+      <w:proofErr w:type="gramStart"/>
+      <w:r>
+        <w:t>Plans ahead:</w:t>
+      </w:r>
+      <w:proofErr w:type="gramEnd"/>
+    </w:p>
+    <w:p>
+      <w:pPr>
+        <w:pStyle w:val="ListParagraph"/>
+        <w:numPr>
+          <w:ilvl w:val="0"/>
+          <w:numId w:val="1"/>
+        </w:numPr>
+      </w:pPr>
+      <w:r>
+        <w:t>Implement Butler-Reed-Dawson algorithm and a simplified ve</w:t>
+      </w:r>
+      <w:r>
+        <w:t>r</w:t>
+      </w:r>
+      <w:r>
+        <w:t>sion of the method in the paper  with 1 dimension for T2</w:t>
+      </w:r>
       <w:bookmarkStart w:id="0" w:name="_GoBack"/>
       <w:bookmarkEnd w:id="0"/>
-    </w:p>
-    <w:p>
-      <w:pPr>
-        <w:pStyle w:val="ListParagraph"/>
-        <w:numPr>
-          <w:ilvl w:val="0"/>
-          <w:numId w:val="1"/>
-        </w:numPr>
-      </w:pPr>
-      <w:r>
-        <w:t xml:space="preserve">Given book: Principles of Magnetic Resonance Imaging (A Signal Processing Perspective), look at </w:t>
-      </w:r>
-      <w:proofErr w:type="spellStart"/>
-      <w:r>
-        <w:t>eq</w:t>
-      </w:r>
-      <w:proofErr w:type="spellEnd"/>
-      <w:r>
-        <w:t xml:space="preserve"> 3.69 (the Bloch equation), it is the effect of the applied magnetic field used for MRI</w:t>
-      </w:r>
-    </w:p>
-    <w:p>
-      <w:pPr>
-        <w:pStyle w:val="ListParagraph"/>
-        <w:numPr>
-          <w:ilvl w:val="0"/>
-          <w:numId w:val="1"/>
-        </w:numPr>
-      </w:pPr>
-      <w:r>
-        <w:t>Project will be done in MATLAB</w:t>
-      </w:r>
-    </w:p>
-    <w:p>
-      <w:proofErr w:type="gramStart"/>
-      <w:r>
-        <w:t>Plans ahead:</w:t>
-      </w:r>
-      <w:proofErr w:type="gramEnd"/>
-    </w:p>
-    <w:p>
-      <w:pPr>
-        <w:pStyle w:val="ListParagraph"/>
-        <w:numPr>
-          <w:ilvl w:val="0"/>
-          <w:numId w:val="1"/>
-        </w:numPr>
-      </w:pPr>
-      <w:r>
-        <w:t xml:space="preserve">Implement Butler-Reed-Dawson algorithm and a simplified </w:t>
-      </w:r>
-      <w:proofErr w:type="spellStart"/>
-      <w:r>
-        <w:t>vesion</w:t>
-      </w:r>
-      <w:proofErr w:type="spellEnd"/>
-      <w:r>
-        <w:t xml:space="preserve"> of the method in the paper  with 1 dimension for T2</w:t>
-      </w:r>
     </w:p>
     <w:sectPr>
       <w:pgSz w:w="11906" w:h="16838"/>

</xml_diff>